<commit_message>
Bug fixes in building turrets
There were some bugs because I rushed this feature, but now it works well.
</commit_message>
<xml_diff>
--- a/SerenityGardenTD/Assets/_SerenityGardenTD/Docs/Workflow document.docx
+++ b/SerenityGardenTD/Assets/_SerenityGardenTD/Docs/Workflow document.docx
@@ -215,8 +215,14 @@
           <w:ilvl w:val="0"/>
           <w:numId w:val="1"/>
         </w:numPr>
-      </w:pPr>
-      <w:r>
+        <w:rPr>
+          <w:color w:val="538135" w:themeColor="accent6" w:themeShade="BF"/>
+        </w:rPr>
+      </w:pPr>
+      <w:r>
+        <w:rPr>
+          <w:color w:val="538135" w:themeColor="accent6" w:themeShade="BF"/>
+        </w:rPr>
         <w:t>Create base, machine gun turret &amp; electric fence</w:t>
       </w:r>
     </w:p>
@@ -227,8 +233,14 @@
           <w:ilvl w:val="1"/>
           <w:numId w:val="1"/>
         </w:numPr>
-      </w:pPr>
-      <w:r>
+        <w:rPr>
+          <w:color w:val="538135" w:themeColor="accent6" w:themeShade="BF"/>
+        </w:rPr>
+      </w:pPr>
+      <w:r>
+        <w:rPr>
+          <w:color w:val="538135" w:themeColor="accent6" w:themeShade="BF"/>
+        </w:rPr>
         <w:t>Base</w:t>
       </w:r>
     </w:p>
@@ -239,8 +251,14 @@
           <w:ilvl w:val="1"/>
           <w:numId w:val="1"/>
         </w:numPr>
-      </w:pPr>
-      <w:r>
+        <w:rPr>
+          <w:color w:val="538135" w:themeColor="accent6" w:themeShade="BF"/>
+        </w:rPr>
+      </w:pPr>
+      <w:r>
+        <w:rPr>
+          <w:color w:val="538135" w:themeColor="accent6" w:themeShade="BF"/>
+        </w:rPr>
         <w:t>Machine gun</w:t>
       </w:r>
     </w:p>
@@ -251,8 +269,14 @@
           <w:ilvl w:val="1"/>
           <w:numId w:val="1"/>
         </w:numPr>
-      </w:pPr>
-      <w:r>
+        <w:rPr>
+          <w:color w:val="538135" w:themeColor="accent6" w:themeShade="BF"/>
+        </w:rPr>
+      </w:pPr>
+      <w:r>
+        <w:rPr>
+          <w:color w:val="538135" w:themeColor="accent6" w:themeShade="BF"/>
+        </w:rPr>
         <w:t>Electric fence</w:t>
       </w:r>
     </w:p>
@@ -359,8 +383,14 @@
           <w:ilvl w:val="0"/>
           <w:numId w:val="1"/>
         </w:numPr>
-      </w:pPr>
-      <w:r>
+        <w:rPr>
+          <w:color w:val="538135" w:themeColor="accent6" w:themeShade="BF"/>
+        </w:rPr>
+      </w:pPr>
+      <w:r>
+        <w:rPr>
+          <w:color w:val="538135" w:themeColor="accent6" w:themeShade="BF"/>
+        </w:rPr>
         <w:t>Lock-on system</w:t>
       </w:r>
     </w:p>
@@ -371,8 +401,14 @@
           <w:ilvl w:val="1"/>
           <w:numId w:val="1"/>
         </w:numPr>
-      </w:pPr>
-      <w:r>
+        <w:rPr>
+          <w:color w:val="538135" w:themeColor="accent6" w:themeShade="BF"/>
+        </w:rPr>
+      </w:pPr>
+      <w:r>
+        <w:rPr>
+          <w:color w:val="538135" w:themeColor="accent6" w:themeShade="BF"/>
+        </w:rPr>
         <w:t>Detect click/tap on enemy</w:t>
       </w:r>
     </w:p>
@@ -383,8 +419,14 @@
           <w:ilvl w:val="1"/>
           <w:numId w:val="1"/>
         </w:numPr>
-      </w:pPr>
-      <w:r>
+        <w:rPr>
+          <w:color w:val="538135" w:themeColor="accent6" w:themeShade="BF"/>
+        </w:rPr>
+      </w:pPr>
+      <w:r>
+        <w:rPr>
+          <w:color w:val="538135" w:themeColor="accent6" w:themeShade="BF"/>
+        </w:rPr>
         <w:t>Set priority to hit enemy</w:t>
       </w:r>
     </w:p>
@@ -395,14 +437,26 @@
           <w:ilvl w:val="1"/>
           <w:numId w:val="1"/>
         </w:numPr>
-      </w:pPr>
-      <w:r>
+        <w:rPr>
+          <w:color w:val="538135" w:themeColor="accent6" w:themeShade="BF"/>
+        </w:rPr>
+      </w:pPr>
+      <w:r>
+        <w:rPr>
+          <w:color w:val="538135" w:themeColor="accent6" w:themeShade="BF"/>
+        </w:rPr>
         <w:t>Dese</w:t>
       </w:r>
       <w:r>
+        <w:rPr>
+          <w:color w:val="538135" w:themeColor="accent6" w:themeShade="BF"/>
+        </w:rPr>
         <w:t>l</w:t>
       </w:r>
       <w:r>
+        <w:rPr>
+          <w:color w:val="538135" w:themeColor="accent6" w:themeShade="BF"/>
+        </w:rPr>
         <w:t>ect/change priority target on another click.</w:t>
       </w:r>
     </w:p>
@@ -449,8 +503,14 @@
           <w:ilvl w:val="0"/>
           <w:numId w:val="1"/>
         </w:numPr>
-      </w:pPr>
-      <w:r>
+        <w:rPr>
+          <w:color w:val="538135" w:themeColor="accent6" w:themeShade="BF"/>
+        </w:rPr>
+      </w:pPr>
+      <w:r>
+        <w:rPr>
+          <w:color w:val="538135" w:themeColor="accent6" w:themeShade="BF"/>
+        </w:rPr>
         <w:t>Create all turrets</w:t>
       </w:r>
     </w:p>
@@ -461,8 +521,14 @@
           <w:ilvl w:val="1"/>
           <w:numId w:val="1"/>
         </w:numPr>
-      </w:pPr>
-      <w:r>
+        <w:rPr>
+          <w:color w:val="538135" w:themeColor="accent6" w:themeShade="BF"/>
+        </w:rPr>
+      </w:pPr>
+      <w:r>
+        <w:rPr>
+          <w:color w:val="538135" w:themeColor="accent6" w:themeShade="BF"/>
+        </w:rPr>
         <w:t>Vulkan</w:t>
       </w:r>
     </w:p>
@@ -473,8 +539,14 @@
           <w:ilvl w:val="1"/>
           <w:numId w:val="1"/>
         </w:numPr>
-      </w:pPr>
-      <w:r>
+        <w:rPr>
+          <w:color w:val="538135" w:themeColor="accent6" w:themeShade="BF"/>
+        </w:rPr>
+      </w:pPr>
+      <w:r>
+        <w:rPr>
+          <w:color w:val="538135" w:themeColor="accent6" w:themeShade="BF"/>
+        </w:rPr>
         <w:t>Machine cannon</w:t>
       </w:r>
     </w:p>
@@ -485,8 +557,14 @@
           <w:ilvl w:val="1"/>
           <w:numId w:val="1"/>
         </w:numPr>
-      </w:pPr>
-      <w:r>
+        <w:rPr>
+          <w:color w:val="538135" w:themeColor="accent6" w:themeShade="BF"/>
+        </w:rPr>
+      </w:pPr>
+      <w:r>
+        <w:rPr>
+          <w:color w:val="538135" w:themeColor="accent6" w:themeShade="BF"/>
+        </w:rPr>
         <w:t>Railgun</w:t>
       </w:r>
     </w:p>
@@ -497,8 +575,14 @@
           <w:ilvl w:val="1"/>
           <w:numId w:val="1"/>
         </w:numPr>
-      </w:pPr>
-      <w:r>
+        <w:rPr>
+          <w:color w:val="538135" w:themeColor="accent6" w:themeShade="BF"/>
+        </w:rPr>
+      </w:pPr>
+      <w:r>
+        <w:rPr>
+          <w:color w:val="538135" w:themeColor="accent6" w:themeShade="BF"/>
+        </w:rPr>
         <w:t>Excavator</w:t>
       </w:r>
     </w:p>
@@ -509,8 +593,14 @@
           <w:ilvl w:val="2"/>
           <w:numId w:val="1"/>
         </w:numPr>
-      </w:pPr>
-      <w:r>
+        <w:rPr>
+          <w:color w:val="538135" w:themeColor="accent6" w:themeShade="BF"/>
+        </w:rPr>
+      </w:pPr>
+      <w:r>
+        <w:rPr>
+          <w:color w:val="538135" w:themeColor="accent6" w:themeShade="BF"/>
+        </w:rPr>
         <w:t>Extend grid system to have special places for excavator</w:t>
       </w:r>
     </w:p>
@@ -518,6 +608,18 @@
       <w:pPr>
         <w:pStyle w:val="ListParagraph"/>
         <w:numPr>
+          <w:ilvl w:val="1"/>
+          <w:numId w:val="1"/>
+        </w:numPr>
+      </w:pPr>
+      <w:r>
+        <w:t>Write all their attack patterns</w:t>
+      </w:r>
+    </w:p>
+    <w:p>
+      <w:pPr>
+        <w:pStyle w:val="ListParagraph"/>
+        <w:numPr>
           <w:ilvl w:val="0"/>
           <w:numId w:val="1"/>
         </w:numPr>
@@ -559,6 +661,7 @@
         </w:numPr>
       </w:pPr>
       <w:r>
+        <w:lastRenderedPageBreak/>
         <w:t>Combat money &amp; turret build cost</w:t>
       </w:r>
     </w:p>
@@ -571,359 +674,502 @@
         </w:numPr>
       </w:pPr>
       <w:r>
+        <w:t>Money</w:t>
+      </w:r>
+    </w:p>
+    <w:p>
+      <w:pPr>
+        <w:pStyle w:val="ListParagraph"/>
+        <w:numPr>
+          <w:ilvl w:val="1"/>
+          <w:numId w:val="1"/>
+        </w:numPr>
+      </w:pPr>
+      <w:r>
+        <w:t>Turret combat shop UI</w:t>
+      </w:r>
+    </w:p>
+    <w:p>
+      <w:pPr>
+        <w:pStyle w:val="ListParagraph"/>
+        <w:numPr>
+          <w:ilvl w:val="1"/>
+          <w:numId w:val="1"/>
+        </w:numPr>
+      </w:pPr>
+      <w:r>
+        <w:t>Turret placing</w:t>
+      </w:r>
+    </w:p>
+    <w:p>
+      <w:pPr>
+        <w:pStyle w:val="ListParagraph"/>
+        <w:numPr>
+          <w:ilvl w:val="0"/>
+          <w:numId w:val="1"/>
+        </w:numPr>
+      </w:pPr>
+      <w:r>
+        <w:t>Enemy waves</w:t>
+      </w:r>
+    </w:p>
+    <w:p>
+      <w:pPr>
+        <w:pStyle w:val="ListParagraph"/>
+        <w:numPr>
+          <w:ilvl w:val="1"/>
+          <w:numId w:val="1"/>
+        </w:numPr>
+      </w:pPr>
+      <w:r>
+        <w:t>Ability to specify enemies to spawn in waves, how many there are, and order.</w:t>
+      </w:r>
+    </w:p>
+    <w:p>
+      <w:pPr>
+        <w:pStyle w:val="ListParagraph"/>
+        <w:numPr>
+          <w:ilvl w:val="0"/>
+          <w:numId w:val="1"/>
+        </w:numPr>
+      </w:pPr>
+      <w:r>
+        <w:t>Game stages</w:t>
+      </w:r>
+    </w:p>
+    <w:p>
+      <w:pPr>
+        <w:pStyle w:val="ListParagraph"/>
+        <w:numPr>
+          <w:ilvl w:val="1"/>
+          <w:numId w:val="1"/>
+        </w:numPr>
+      </w:pPr>
+      <w:r>
+        <w:t>Game stage that will hold multiple waves</w:t>
+      </w:r>
+      <w:r>
+        <w:t>, base reward money on complete, star ranking</w:t>
+      </w:r>
+    </w:p>
+    <w:p>
+      <w:pPr>
+        <w:pStyle w:val="ListParagraph"/>
+        <w:numPr>
+          <w:ilvl w:val="0"/>
+          <w:numId w:val="1"/>
+        </w:numPr>
+      </w:pPr>
+      <w:r>
+        <w:t>Wave manager that will control what enemies will be spawned</w:t>
+      </w:r>
+    </w:p>
+    <w:p>
+      <w:pPr>
+        <w:pStyle w:val="ListParagraph"/>
+        <w:numPr>
+          <w:ilvl w:val="1"/>
+          <w:numId w:val="1"/>
+        </w:numPr>
+      </w:pPr>
+      <w:r>
+        <w:t>Wave instancing</w:t>
+      </w:r>
+    </w:p>
+    <w:p>
+      <w:pPr>
+        <w:pStyle w:val="ListParagraph"/>
+        <w:numPr>
+          <w:ilvl w:val="1"/>
+          <w:numId w:val="1"/>
+        </w:numPr>
+      </w:pPr>
+      <w:r>
+        <w:t>Ability to skip waves &amp; give money on skip based on remaining time</w:t>
+      </w:r>
+    </w:p>
+    <w:p>
+      <w:pPr>
+        <w:pStyle w:val="ListParagraph"/>
+        <w:numPr>
+          <w:ilvl w:val="0"/>
+          <w:numId w:val="1"/>
+        </w:numPr>
+      </w:pPr>
+      <w:r>
+        <w:t>Pause game</w:t>
+      </w:r>
+    </w:p>
+    <w:p>
+      <w:pPr>
+        <w:pStyle w:val="ListParagraph"/>
+        <w:numPr>
+          <w:ilvl w:val="0"/>
+          <w:numId w:val="1"/>
+        </w:numPr>
+      </w:pPr>
+      <w:r>
+        <w:t>Main menu</w:t>
+      </w:r>
+    </w:p>
+    <w:p>
+      <w:pPr>
+        <w:pStyle w:val="ListParagraph"/>
+        <w:numPr>
+          <w:ilvl w:val="1"/>
+          <w:numId w:val="1"/>
+        </w:numPr>
+      </w:pPr>
+      <w:r>
+        <w:t>Just a simple interface atm</w:t>
+      </w:r>
+    </w:p>
+    <w:p>
+      <w:pPr>
+        <w:pStyle w:val="ListParagraph"/>
+        <w:numPr>
+          <w:ilvl w:val="0"/>
+          <w:numId w:val="1"/>
+        </w:numPr>
+      </w:pPr>
+      <w:r>
+        <w:t>Stage selection</w:t>
+      </w:r>
+    </w:p>
+    <w:p>
+      <w:pPr>
+        <w:pStyle w:val="ListParagraph"/>
+        <w:numPr>
+          <w:ilvl w:val="1"/>
+          <w:numId w:val="1"/>
+        </w:numPr>
+      </w:pPr>
+      <w:r>
+        <w:t>Dynamically spawn UI based on existing game stages</w:t>
+      </w:r>
+    </w:p>
+    <w:p>
+      <w:pPr>
+        <w:pStyle w:val="ListParagraph"/>
+        <w:numPr>
+          <w:ilvl w:val="1"/>
+          <w:numId w:val="1"/>
+        </w:numPr>
+      </w:pPr>
+      <w:r>
+        <w:t>Select and start selected stage</w:t>
+      </w:r>
+    </w:p>
+    <w:p>
+      <w:pPr>
+        <w:pStyle w:val="ListParagraph"/>
+        <w:numPr>
+          <w:ilvl w:val="0"/>
+          <w:numId w:val="1"/>
+        </w:numPr>
+      </w:pPr>
+      <w:r>
+        <w:t>Scene data retainer</w:t>
+      </w:r>
+    </w:p>
+    <w:p>
+      <w:pPr>
+        <w:pStyle w:val="ListParagraph"/>
+        <w:numPr>
+          <w:ilvl w:val="1"/>
+          <w:numId w:val="1"/>
+        </w:numPr>
+      </w:pPr>
+      <w:r>
+        <w:t>Save needed data into it</w:t>
+      </w:r>
+    </w:p>
+    <w:p>
+      <w:pPr>
+        <w:pStyle w:val="ListParagraph"/>
+        <w:numPr>
+          <w:ilvl w:val="0"/>
+          <w:numId w:val="1"/>
+        </w:numPr>
+      </w:pPr>
+      <w:r>
+        <w:t>Save system</w:t>
+      </w:r>
+    </w:p>
+    <w:p>
+      <w:pPr>
+        <w:pStyle w:val="ListParagraph"/>
+        <w:numPr>
+          <w:ilvl w:val="1"/>
+          <w:numId w:val="1"/>
+        </w:numPr>
+      </w:pPr>
+      <w:r>
+        <w:t>At certain points save game data</w:t>
+      </w:r>
+    </w:p>
+    <w:p>
+      <w:pPr>
+        <w:pStyle w:val="ListParagraph"/>
+        <w:numPr>
+          <w:ilvl w:val="1"/>
+          <w:numId w:val="1"/>
+        </w:numPr>
+      </w:pPr>
+      <w:r>
+        <w:t>Look into cloud saving for android</w:t>
+      </w:r>
+    </w:p>
+    <w:p>
+      <w:pPr>
+        <w:pStyle w:val="ListParagraph"/>
+        <w:numPr>
+          <w:ilvl w:val="1"/>
+          <w:numId w:val="1"/>
+        </w:numPr>
+      </w:pPr>
+      <w:r>
+        <w:t>Secure save file.</w:t>
+      </w:r>
+    </w:p>
+    <w:p>
+      <w:pPr>
+        <w:pStyle w:val="ListParagraph"/>
+        <w:numPr>
+          <w:ilvl w:val="0"/>
+          <w:numId w:val="1"/>
+        </w:numPr>
+      </w:pPr>
+      <w:r>
+        <w:t>Shop system</w:t>
+      </w:r>
+    </w:p>
+    <w:p>
+      <w:pPr>
+        <w:pStyle w:val="ListParagraph"/>
+        <w:numPr>
+          <w:ilvl w:val="1"/>
+          <w:numId w:val="1"/>
+        </w:numPr>
+      </w:pPr>
+      <w:r>
+        <w:t>Game currency (different from the battle currency)</w:t>
+      </w:r>
+    </w:p>
+    <w:p>
+      <w:pPr>
+        <w:pStyle w:val="ListParagraph"/>
+        <w:numPr>
+          <w:ilvl w:val="1"/>
+          <w:numId w:val="1"/>
+        </w:numPr>
+      </w:pPr>
+      <w:r>
+        <w:t>Upgrade multipliers for all turrets</w:t>
+      </w:r>
+    </w:p>
+    <w:p>
+      <w:pPr>
+        <w:pStyle w:val="ListParagraph"/>
+        <w:numPr>
+          <w:ilvl w:val="1"/>
+          <w:numId w:val="1"/>
+        </w:numPr>
+      </w:pPr>
+      <w:r>
+        <w:t>Save bought upgrades</w:t>
+      </w:r>
+    </w:p>
+    <w:p>
+      <w:pPr>
+        <w:pStyle w:val="ListParagraph"/>
+        <w:numPr>
+          <w:ilvl w:val="0"/>
+          <w:numId w:val="1"/>
+        </w:numPr>
+      </w:pPr>
+      <w:r>
+        <w:t>Raid system</w:t>
+      </w:r>
+    </w:p>
+    <w:p>
+      <w:pPr>
+        <w:pStyle w:val="ListParagraph"/>
+        <w:numPr>
+          <w:ilvl w:val="1"/>
+          <w:numId w:val="1"/>
+        </w:numPr>
+      </w:pPr>
+      <w:r>
+        <w:t>Make lobby searching</w:t>
+      </w:r>
+    </w:p>
+    <w:p>
+      <w:pPr>
+        <w:pStyle w:val="ListParagraph"/>
+        <w:numPr>
+          <w:ilvl w:val="1"/>
+          <w:numId w:val="1"/>
+        </w:numPr>
+      </w:pPr>
+      <w:r>
+        <w:t>Make server/client connection</w:t>
+      </w:r>
+    </w:p>
+    <w:p>
+      <w:pPr>
+        <w:pStyle w:val="ListParagraph"/>
+        <w:numPr>
+          <w:ilvl w:val="1"/>
+          <w:numId w:val="1"/>
+        </w:numPr>
+      </w:pPr>
+      <w:r>
+        <w:t>Modify existing functionality to be the desired functionality for multiplayer (if needed)</w:t>
+      </w:r>
+    </w:p>
+    <w:p>
+      <w:pPr>
+        <w:pStyle w:val="ListParagraph"/>
+        <w:numPr>
+          <w:ilvl w:val="2"/>
+          <w:numId w:val="1"/>
+        </w:numPr>
+      </w:pPr>
+      <w:r>
+        <w:t>Create</w:t>
+      </w:r>
+      <w:r>
+        <w:t xml:space="preserve"> a boss character</w:t>
+      </w:r>
+    </w:p>
+    <w:p>
+      <w:pPr>
+        <w:pStyle w:val="ListParagraph"/>
+        <w:numPr>
+          <w:ilvl w:val="1"/>
+          <w:numId w:val="1"/>
+        </w:numPr>
+      </w:pPr>
+      <w:r>
+        <w:t>Sync data between players</w:t>
+      </w:r>
+    </w:p>
+    <w:p>
+      <w:pPr>
+        <w:pStyle w:val="ListParagraph"/>
+        <w:numPr>
+          <w:ilvl w:val="1"/>
+          <w:numId w:val="1"/>
+        </w:numPr>
+      </w:pPr>
+      <w:r>
+        <w:t>Sync game over/game won</w:t>
+      </w:r>
+    </w:p>
+    <w:p>
+      <w:pPr>
+        <w:pStyle w:val="ListParagraph"/>
+        <w:numPr>
+          <w:ilvl w:val="1"/>
+          <w:numId w:val="1"/>
+        </w:numPr>
+      </w:pPr>
+      <w:r>
+        <w:t>Treat the special case in which a player closes the game while synced</w:t>
+      </w:r>
+    </w:p>
+    <w:p>
+      <w:pPr>
+        <w:pStyle w:val="ListParagraph"/>
+        <w:numPr>
+          <w:ilvl w:val="1"/>
+          <w:numId w:val="1"/>
+        </w:numPr>
+      </w:pPr>
+      <w:r>
+        <w:t>Secure the connection</w:t>
+      </w:r>
+    </w:p>
+    <w:p>
+      <w:pPr>
+        <w:pStyle w:val="ListParagraph"/>
+        <w:numPr>
+          <w:ilvl w:val="1"/>
+          <w:numId w:val="1"/>
+        </w:numPr>
+      </w:pPr>
+      <w:r>
+        <w:t>Create all raid bosses</w:t>
+      </w:r>
+    </w:p>
+    <w:p>
+      <w:pPr>
+        <w:pStyle w:val="ListParagraph"/>
+        <w:numPr>
+          <w:ilvl w:val="0"/>
+          <w:numId w:val="1"/>
+        </w:numPr>
+      </w:pPr>
+      <w:r>
+        <w:t>Polish</w:t>
+      </w:r>
+    </w:p>
+    <w:p>
+      <w:pPr>
+        <w:pStyle w:val="Heading1"/>
+      </w:pPr>
+      <w:r>
+        <w:t>Art</w:t>
+      </w:r>
+    </w:p>
+    <w:p>
+      <w:pPr>
+        <w:pStyle w:val="ListParagraph"/>
+        <w:numPr>
+          <w:ilvl w:val="0"/>
+          <w:numId w:val="2"/>
+        </w:numPr>
+      </w:pPr>
+      <w:r>
+        <w:t>Design</w:t>
+      </w:r>
+    </w:p>
+    <w:p>
+      <w:pPr>
+        <w:pStyle w:val="ListParagraph"/>
+        <w:numPr>
+          <w:ilvl w:val="1"/>
+          <w:numId w:val="2"/>
+        </w:numPr>
+      </w:pPr>
+      <w:r>
+        <w:t>Turrets</w:t>
+      </w:r>
+    </w:p>
+    <w:p>
+      <w:pPr>
+        <w:pStyle w:val="ListParagraph"/>
+        <w:numPr>
+          <w:ilvl w:val="2"/>
+          <w:numId w:val="2"/>
+        </w:numPr>
+      </w:pPr>
+      <w:r>
+        <w:t>Machine gun</w:t>
+      </w:r>
+    </w:p>
+    <w:p>
+      <w:pPr>
+        <w:pStyle w:val="ListParagraph"/>
+        <w:numPr>
+          <w:ilvl w:val="2"/>
+          <w:numId w:val="2"/>
+        </w:numPr>
+      </w:pPr>
+      <w:r>
         <w:lastRenderedPageBreak/>
-        <w:t>Money</w:t>
-      </w:r>
-    </w:p>
-    <w:p>
-      <w:pPr>
-        <w:pStyle w:val="ListParagraph"/>
-        <w:numPr>
-          <w:ilvl w:val="1"/>
-          <w:numId w:val="1"/>
-        </w:numPr>
-      </w:pPr>
-      <w:r>
-        <w:t>Turret combat shop UI</w:t>
-      </w:r>
-    </w:p>
-    <w:p>
-      <w:pPr>
-        <w:pStyle w:val="ListParagraph"/>
-        <w:numPr>
-          <w:ilvl w:val="1"/>
-          <w:numId w:val="1"/>
-        </w:numPr>
-      </w:pPr>
-      <w:r>
-        <w:t>Turret placing</w:t>
-      </w:r>
-    </w:p>
-    <w:p>
-      <w:pPr>
-        <w:pStyle w:val="ListParagraph"/>
-        <w:numPr>
-          <w:ilvl w:val="0"/>
-          <w:numId w:val="1"/>
-        </w:numPr>
-      </w:pPr>
-      <w:r>
-        <w:t>Enemy waves</w:t>
-      </w:r>
-    </w:p>
-    <w:p>
-      <w:pPr>
-        <w:pStyle w:val="ListParagraph"/>
-        <w:numPr>
-          <w:ilvl w:val="1"/>
-          <w:numId w:val="1"/>
-        </w:numPr>
-      </w:pPr>
-      <w:r>
-        <w:t>Ability to specify enemies to spawn in waves, how many there are, and order.</w:t>
-      </w:r>
-    </w:p>
-    <w:p>
-      <w:pPr>
-        <w:pStyle w:val="ListParagraph"/>
-        <w:numPr>
-          <w:ilvl w:val="0"/>
-          <w:numId w:val="1"/>
-        </w:numPr>
-      </w:pPr>
-      <w:r>
-        <w:t>Game stages</w:t>
-      </w:r>
-    </w:p>
-    <w:p>
-      <w:pPr>
-        <w:pStyle w:val="ListParagraph"/>
-        <w:numPr>
-          <w:ilvl w:val="1"/>
-          <w:numId w:val="1"/>
-        </w:numPr>
-      </w:pPr>
-      <w:r>
-        <w:t>Game stage that will hold multiple waves</w:t>
-      </w:r>
-      <w:r>
-        <w:t>, base reward money on complete, star ranking</w:t>
-      </w:r>
-    </w:p>
-    <w:p>
-      <w:pPr>
-        <w:pStyle w:val="ListParagraph"/>
-        <w:numPr>
-          <w:ilvl w:val="0"/>
-          <w:numId w:val="1"/>
-        </w:numPr>
-      </w:pPr>
-      <w:r>
-        <w:t>Wave manager that will control what enemies will be spawned</w:t>
-      </w:r>
-    </w:p>
-    <w:p>
-      <w:pPr>
-        <w:pStyle w:val="ListParagraph"/>
-        <w:numPr>
-          <w:ilvl w:val="1"/>
-          <w:numId w:val="1"/>
-        </w:numPr>
-      </w:pPr>
-      <w:r>
-        <w:t>Wave instancing</w:t>
-      </w:r>
-    </w:p>
-    <w:p>
-      <w:pPr>
-        <w:pStyle w:val="ListParagraph"/>
-        <w:numPr>
-          <w:ilvl w:val="1"/>
-          <w:numId w:val="1"/>
-        </w:numPr>
-      </w:pPr>
-      <w:r>
-        <w:t>Ability to skip waves &amp; give money on skip based on remaining time</w:t>
-      </w:r>
-    </w:p>
-    <w:p>
-      <w:pPr>
-        <w:pStyle w:val="ListParagraph"/>
-        <w:numPr>
-          <w:ilvl w:val="0"/>
-          <w:numId w:val="1"/>
-        </w:numPr>
-      </w:pPr>
-      <w:r>
-        <w:t>Pause game</w:t>
-      </w:r>
-    </w:p>
-    <w:p>
-      <w:pPr>
-        <w:pStyle w:val="ListParagraph"/>
-        <w:numPr>
-          <w:ilvl w:val="0"/>
-          <w:numId w:val="1"/>
-        </w:numPr>
-      </w:pPr>
-      <w:r>
-        <w:t>Main menu</w:t>
-      </w:r>
-    </w:p>
-    <w:p>
-      <w:pPr>
-        <w:pStyle w:val="ListParagraph"/>
-        <w:numPr>
-          <w:ilvl w:val="1"/>
-          <w:numId w:val="1"/>
-        </w:numPr>
-      </w:pPr>
-      <w:r>
-        <w:t>Just a simple interface atm</w:t>
-      </w:r>
-    </w:p>
-    <w:p>
-      <w:pPr>
-        <w:pStyle w:val="ListParagraph"/>
-        <w:numPr>
-          <w:ilvl w:val="0"/>
-          <w:numId w:val="1"/>
-        </w:numPr>
-      </w:pPr>
-      <w:r>
-        <w:t>Stage selection</w:t>
-      </w:r>
-    </w:p>
-    <w:p>
-      <w:pPr>
-        <w:pStyle w:val="ListParagraph"/>
-        <w:numPr>
-          <w:ilvl w:val="1"/>
-          <w:numId w:val="1"/>
-        </w:numPr>
-      </w:pPr>
-      <w:r>
-        <w:t>Dynamically spawn UI based on existing game stages</w:t>
-      </w:r>
-    </w:p>
-    <w:p>
-      <w:pPr>
-        <w:pStyle w:val="ListParagraph"/>
-        <w:numPr>
-          <w:ilvl w:val="1"/>
-          <w:numId w:val="1"/>
-        </w:numPr>
-      </w:pPr>
-      <w:r>
-        <w:t>Select and start selected stage</w:t>
-      </w:r>
-    </w:p>
-    <w:p>
-      <w:pPr>
-        <w:pStyle w:val="ListParagraph"/>
-        <w:numPr>
-          <w:ilvl w:val="0"/>
-          <w:numId w:val="1"/>
-        </w:numPr>
-      </w:pPr>
-      <w:r>
-        <w:t>Scene data retainer</w:t>
-      </w:r>
-    </w:p>
-    <w:p>
-      <w:pPr>
-        <w:pStyle w:val="ListParagraph"/>
-        <w:numPr>
-          <w:ilvl w:val="1"/>
-          <w:numId w:val="1"/>
-        </w:numPr>
-      </w:pPr>
-      <w:r>
-        <w:t>Save needed data into it</w:t>
-      </w:r>
-    </w:p>
-    <w:p>
-      <w:pPr>
-        <w:pStyle w:val="ListParagraph"/>
-        <w:numPr>
-          <w:ilvl w:val="0"/>
-          <w:numId w:val="1"/>
-        </w:numPr>
-      </w:pPr>
-      <w:r>
-        <w:t>Save system</w:t>
-      </w:r>
-    </w:p>
-    <w:p>
-      <w:pPr>
-        <w:pStyle w:val="ListParagraph"/>
-        <w:numPr>
-          <w:ilvl w:val="1"/>
-          <w:numId w:val="1"/>
-        </w:numPr>
-      </w:pPr>
-      <w:r>
-        <w:t>At certain points save game data</w:t>
-      </w:r>
-    </w:p>
-    <w:p>
-      <w:pPr>
-        <w:pStyle w:val="ListParagraph"/>
-        <w:numPr>
-          <w:ilvl w:val="1"/>
-          <w:numId w:val="1"/>
-        </w:numPr>
-      </w:pPr>
-      <w:r>
-        <w:t>Look into cloud saving for android</w:t>
-      </w:r>
-    </w:p>
-    <w:p>
-      <w:pPr>
-        <w:pStyle w:val="ListParagraph"/>
-        <w:numPr>
-          <w:ilvl w:val="1"/>
-          <w:numId w:val="1"/>
-        </w:numPr>
-      </w:pPr>
-      <w:r>
-        <w:t>Secure save file.</w:t>
-      </w:r>
-    </w:p>
-    <w:p>
-      <w:pPr>
-        <w:pStyle w:val="ListParagraph"/>
-        <w:numPr>
-          <w:ilvl w:val="0"/>
-          <w:numId w:val="1"/>
-        </w:numPr>
-      </w:pPr>
-      <w:r>
-        <w:t>Shop system</w:t>
-      </w:r>
-    </w:p>
-    <w:p>
-      <w:pPr>
-        <w:pStyle w:val="ListParagraph"/>
-        <w:numPr>
-          <w:ilvl w:val="1"/>
-          <w:numId w:val="1"/>
-        </w:numPr>
-      </w:pPr>
-      <w:r>
-        <w:t>Game currency (different from the battle currency)</w:t>
-      </w:r>
-    </w:p>
-    <w:p>
-      <w:pPr>
-        <w:pStyle w:val="ListParagraph"/>
-        <w:numPr>
-          <w:ilvl w:val="1"/>
-          <w:numId w:val="1"/>
-        </w:numPr>
-      </w:pPr>
-      <w:r>
-        <w:t>Upgrade multipliers for all turrets</w:t>
-      </w:r>
-    </w:p>
-    <w:p>
-      <w:pPr>
-        <w:pStyle w:val="ListParagraph"/>
-        <w:numPr>
-          <w:ilvl w:val="1"/>
-          <w:numId w:val="1"/>
-        </w:numPr>
-      </w:pPr>
-      <w:r>
-        <w:t>Save bought upgrades</w:t>
-      </w:r>
-    </w:p>
-    <w:p>
-      <w:pPr>
-        <w:pStyle w:val="ListParagraph"/>
-        <w:numPr>
-          <w:ilvl w:val="0"/>
-          <w:numId w:val="1"/>
-        </w:numPr>
-      </w:pPr>
-      <w:r>
-        <w:t>Raid system</w:t>
-      </w:r>
-    </w:p>
-    <w:p>
-      <w:pPr>
-        <w:pStyle w:val="ListParagraph"/>
-        <w:numPr>
-          <w:ilvl w:val="1"/>
-          <w:numId w:val="1"/>
-        </w:numPr>
-      </w:pPr>
-      <w:r>
-        <w:t>Make lobby searching</w:t>
-      </w:r>
-    </w:p>
-    <w:p>
-      <w:pPr>
-        <w:pStyle w:val="ListParagraph"/>
-        <w:numPr>
-          <w:ilvl w:val="1"/>
-          <w:numId w:val="1"/>
-        </w:numPr>
-      </w:pPr>
-      <w:r>
-        <w:t>Make server/client connection</w:t>
-      </w:r>
-    </w:p>
-    <w:p>
-      <w:pPr>
-        <w:pStyle w:val="ListParagraph"/>
-        <w:numPr>
-          <w:ilvl w:val="1"/>
-          <w:numId w:val="1"/>
-        </w:numPr>
-      </w:pPr>
-      <w:r>
-        <w:t>Modify existing functionality to be the desired functionality for multiplayer (if needed)</w:t>
+        <w:t>Electric fence</w:t>
       </w:r>
     </w:p>
     <w:p>
@@ -931,118 +1177,11 @@
         <w:pStyle w:val="ListParagraph"/>
         <w:numPr>
           <w:ilvl w:val="2"/>
-          <w:numId w:val="1"/>
-        </w:numPr>
-      </w:pPr>
-      <w:r>
-        <w:t>Create</w:t>
-      </w:r>
-      <w:r>
-        <w:t xml:space="preserve"> a boss character</w:t>
-      </w:r>
-    </w:p>
-    <w:p>
-      <w:pPr>
-        <w:pStyle w:val="ListParagraph"/>
-        <w:numPr>
-          <w:ilvl w:val="1"/>
-          <w:numId w:val="1"/>
-        </w:numPr>
-      </w:pPr>
-      <w:r>
-        <w:t>Sync data between players</w:t>
-      </w:r>
-    </w:p>
-    <w:p>
-      <w:pPr>
-        <w:pStyle w:val="ListParagraph"/>
-        <w:numPr>
-          <w:ilvl w:val="1"/>
-          <w:numId w:val="1"/>
-        </w:numPr>
-      </w:pPr>
-      <w:r>
-        <w:t>Sync game over/game won</w:t>
-      </w:r>
-    </w:p>
-    <w:p>
-      <w:pPr>
-        <w:pStyle w:val="ListParagraph"/>
-        <w:numPr>
-          <w:ilvl w:val="1"/>
-          <w:numId w:val="1"/>
-        </w:numPr>
-      </w:pPr>
-      <w:r>
-        <w:t>Treat the special case in which a player closes the game while synced</w:t>
-      </w:r>
-    </w:p>
-    <w:p>
-      <w:pPr>
-        <w:pStyle w:val="ListParagraph"/>
-        <w:numPr>
-          <w:ilvl w:val="1"/>
-          <w:numId w:val="1"/>
-        </w:numPr>
-      </w:pPr>
-      <w:r>
-        <w:t>Secure the connection</w:t>
-      </w:r>
-    </w:p>
-    <w:p>
-      <w:pPr>
-        <w:pStyle w:val="ListParagraph"/>
-        <w:numPr>
-          <w:ilvl w:val="1"/>
-          <w:numId w:val="1"/>
-        </w:numPr>
-      </w:pPr>
-      <w:r>
-        <w:t>Create all raid bosses</w:t>
-      </w:r>
-    </w:p>
-    <w:p>
-      <w:pPr>
-        <w:pStyle w:val="ListParagraph"/>
-        <w:numPr>
-          <w:ilvl w:val="0"/>
-          <w:numId w:val="1"/>
-        </w:numPr>
-      </w:pPr>
-      <w:r>
-        <w:t>Polish</w:t>
-      </w:r>
-    </w:p>
-    <w:p>
-      <w:pPr>
-        <w:pStyle w:val="Heading1"/>
-      </w:pPr>
-      <w:r>
-        <w:t>Art</w:t>
-      </w:r>
-    </w:p>
-    <w:p>
-      <w:pPr>
-        <w:pStyle w:val="ListParagraph"/>
-        <w:numPr>
-          <w:ilvl w:val="0"/>
-          <w:numId w:val="2"/>
-        </w:numPr>
-      </w:pPr>
-      <w:r>
-        <w:t>Design</w:t>
-      </w:r>
-    </w:p>
-    <w:p>
-      <w:pPr>
-        <w:pStyle w:val="ListParagraph"/>
-        <w:numPr>
-          <w:ilvl w:val="1"/>
-          <w:numId w:val="2"/>
-        </w:numPr>
-      </w:pPr>
-      <w:r>
-        <w:t>Turrets</w:t>
+          <w:numId w:val="2"/>
+        </w:numPr>
+      </w:pPr>
+      <w:r>
+        <w:t>Vulkan</w:t>
       </w:r>
     </w:p>
     <w:p>
@@ -1054,43 +1193,6 @@
         </w:numPr>
       </w:pPr>
       <w:r>
-        <w:t>Machine gun</w:t>
-      </w:r>
-    </w:p>
-    <w:p>
-      <w:pPr>
-        <w:pStyle w:val="ListParagraph"/>
-        <w:numPr>
-          <w:ilvl w:val="2"/>
-          <w:numId w:val="2"/>
-        </w:numPr>
-      </w:pPr>
-      <w:r>
-        <w:t>Electric fence</w:t>
-      </w:r>
-    </w:p>
-    <w:p>
-      <w:pPr>
-        <w:pStyle w:val="ListParagraph"/>
-        <w:numPr>
-          <w:ilvl w:val="2"/>
-          <w:numId w:val="2"/>
-        </w:numPr>
-      </w:pPr>
-      <w:r>
-        <w:t>Vulkan</w:t>
-      </w:r>
-    </w:p>
-    <w:p>
-      <w:pPr>
-        <w:pStyle w:val="ListParagraph"/>
-        <w:numPr>
-          <w:ilvl w:val="2"/>
-          <w:numId w:val="2"/>
-        </w:numPr>
-      </w:pPr>
-      <w:r>
-        <w:lastRenderedPageBreak/>
         <w:t>Machine cannon</w:t>
       </w:r>
     </w:p>

</xml_diff>

<commit_message>
Shaders + Post processing
I added shaders for:
-selected hexagon block
-selected enemy
-commander turret powerup
-recovery effect

Repaired the turret range shader.
Added post processing.
</commit_message>
<xml_diff>
--- a/SerenityGardenTD/Assets/_SerenityGardenTD/Docs/Workflow document.docx
+++ b/SerenityGardenTD/Assets/_SerenityGardenTD/Docs/Workflow document.docx
@@ -593,8 +593,14 @@
           <w:ilvl w:val="0"/>
           <w:numId w:val="1"/>
         </w:numPr>
-      </w:pPr>
-      <w:r>
+        <w:rPr>
+          <w:color w:val="538135" w:themeColor="accent6" w:themeShade="BF"/>
+        </w:rPr>
+      </w:pPr>
+      <w:r>
+        <w:rPr>
+          <w:color w:val="538135" w:themeColor="accent6" w:themeShade="BF"/>
+        </w:rPr>
         <w:t>Create commander</w:t>
       </w:r>
     </w:p>
@@ -605,8 +611,14 @@
           <w:ilvl w:val="1"/>
           <w:numId w:val="1"/>
         </w:numPr>
-      </w:pPr>
-      <w:r>
+        <w:rPr>
+          <w:color w:val="538135" w:themeColor="accent6" w:themeShade="BF"/>
+        </w:rPr>
+      </w:pPr>
+      <w:r>
+        <w:rPr>
+          <w:color w:val="538135" w:themeColor="accent6" w:themeShade="BF"/>
+        </w:rPr>
         <w:t>Targeting and shooting</w:t>
       </w:r>
     </w:p>
@@ -617,8 +629,14 @@
           <w:ilvl w:val="1"/>
           <w:numId w:val="1"/>
         </w:numPr>
-      </w:pPr>
-      <w:r>
+        <w:rPr>
+          <w:color w:val="538135" w:themeColor="accent6" w:themeShade="BF"/>
+        </w:rPr>
+      </w:pPr>
+      <w:r>
+        <w:rPr>
+          <w:color w:val="538135" w:themeColor="accent6" w:themeShade="BF"/>
+        </w:rPr>
         <w:t>Movement</w:t>
       </w:r>
     </w:p>
@@ -756,8 +774,14 @@
           <w:ilvl w:val="0"/>
           <w:numId w:val="1"/>
         </w:numPr>
-      </w:pPr>
-      <w:r>
+        <w:rPr>
+          <w:color w:val="538135" w:themeColor="accent6" w:themeShade="BF"/>
+        </w:rPr>
+      </w:pPr>
+      <w:r>
+        <w:rPr>
+          <w:color w:val="538135" w:themeColor="accent6" w:themeShade="BF"/>
+        </w:rPr>
         <w:t>Commander turret powerup</w:t>
       </w:r>
     </w:p>
@@ -768,8 +792,14 @@
           <w:ilvl w:val="1"/>
           <w:numId w:val="1"/>
         </w:numPr>
-      </w:pPr>
-      <w:r>
+        <w:rPr>
+          <w:color w:val="538135" w:themeColor="accent6" w:themeShade="BF"/>
+        </w:rPr>
+      </w:pPr>
+      <w:r>
+        <w:rPr>
+          <w:color w:val="538135" w:themeColor="accent6" w:themeShade="BF"/>
+        </w:rPr>
         <w:t>Commander enters and exits turrets</w:t>
       </w:r>
     </w:p>
@@ -780,8 +810,14 @@
           <w:ilvl w:val="1"/>
           <w:numId w:val="1"/>
         </w:numPr>
-      </w:pPr>
-      <w:r>
+        <w:rPr>
+          <w:color w:val="538135" w:themeColor="accent6" w:themeShade="BF"/>
+        </w:rPr>
+      </w:pPr>
+      <w:r>
+        <w:rPr>
+          <w:color w:val="538135" w:themeColor="accent6" w:themeShade="BF"/>
+        </w:rPr>
         <w:t>Multiplier</w:t>
       </w:r>
     </w:p>
@@ -864,8 +900,14 @@
           <w:ilvl w:val="0"/>
           <w:numId w:val="1"/>
         </w:numPr>
-      </w:pPr>
-      <w:r>
+        <w:rPr>
+          <w:color w:val="538135" w:themeColor="accent6" w:themeShade="BF"/>
+        </w:rPr>
+      </w:pPr>
+      <w:r>
+        <w:rPr>
+          <w:color w:val="538135" w:themeColor="accent6" w:themeShade="BF"/>
+        </w:rPr>
         <w:t>Enemy waves</w:t>
       </w:r>
     </w:p>
@@ -876,8 +918,14 @@
           <w:ilvl w:val="1"/>
           <w:numId w:val="1"/>
         </w:numPr>
-      </w:pPr>
-      <w:r>
+        <w:rPr>
+          <w:color w:val="538135" w:themeColor="accent6" w:themeShade="BF"/>
+        </w:rPr>
+      </w:pPr>
+      <w:r>
+        <w:rPr>
+          <w:color w:val="538135" w:themeColor="accent6" w:themeShade="BF"/>
+        </w:rPr>
         <w:t>Ability to specify enemies to spawn in waves, how many there are, and order.</w:t>
       </w:r>
     </w:p>
@@ -888,8 +936,14 @@
           <w:ilvl w:val="0"/>
           <w:numId w:val="1"/>
         </w:numPr>
-      </w:pPr>
-      <w:r>
+        <w:rPr>
+          <w:color w:val="538135" w:themeColor="accent6" w:themeShade="BF"/>
+        </w:rPr>
+      </w:pPr>
+      <w:r>
+        <w:rPr>
+          <w:color w:val="538135" w:themeColor="accent6" w:themeShade="BF"/>
+        </w:rPr>
         <w:t>Game stages</w:t>
       </w:r>
     </w:p>
@@ -902,21 +956,36 @@
         </w:numPr>
       </w:pPr>
       <w:r>
+        <w:rPr>
+          <w:color w:val="538135" w:themeColor="accent6" w:themeShade="BF"/>
+        </w:rPr>
         <w:t>Game stage that will hold multiple waves</w:t>
       </w:r>
       <w:r>
-        <w:t>, base reward money on complete, star ranking</w:t>
-      </w:r>
-    </w:p>
-    <w:p>
-      <w:pPr>
-        <w:pStyle w:val="ListParagraph"/>
-        <w:numPr>
-          <w:ilvl w:val="0"/>
-          <w:numId w:val="1"/>
-        </w:numPr>
-      </w:pPr>
-      <w:r>
+        <w:rPr>
+          <w:color w:val="538135" w:themeColor="accent6" w:themeShade="BF"/>
+        </w:rPr>
+        <w:t xml:space="preserve">, base reward money on complete, </w:t>
+      </w:r>
+      <w:r>
+        <w:t>star ranking</w:t>
+      </w:r>
+    </w:p>
+    <w:p>
+      <w:pPr>
+        <w:pStyle w:val="ListParagraph"/>
+        <w:numPr>
+          <w:ilvl w:val="0"/>
+          <w:numId w:val="1"/>
+        </w:numPr>
+        <w:rPr>
+          <w:color w:val="538135" w:themeColor="accent6" w:themeShade="BF"/>
+        </w:rPr>
+      </w:pPr>
+      <w:r>
+        <w:rPr>
+          <w:color w:val="538135" w:themeColor="accent6" w:themeShade="BF"/>
+        </w:rPr>
         <w:t>Wave manager that will control what enemies will be spawned</w:t>
       </w:r>
     </w:p>
@@ -927,8 +996,14 @@
           <w:ilvl w:val="1"/>
           <w:numId w:val="1"/>
         </w:numPr>
-      </w:pPr>
-      <w:r>
+        <w:rPr>
+          <w:color w:val="538135" w:themeColor="accent6" w:themeShade="BF"/>
+        </w:rPr>
+      </w:pPr>
+      <w:r>
+        <w:rPr>
+          <w:color w:val="538135" w:themeColor="accent6" w:themeShade="BF"/>
+        </w:rPr>
         <w:t>Wave instancing</w:t>
       </w:r>
     </w:p>
@@ -939,8 +1014,14 @@
           <w:ilvl w:val="1"/>
           <w:numId w:val="1"/>
         </w:numPr>
-      </w:pPr>
-      <w:r>
+        <w:rPr>
+          <w:color w:val="538135" w:themeColor="accent6" w:themeShade="BF"/>
+        </w:rPr>
+      </w:pPr>
+      <w:r>
+        <w:rPr>
+          <w:color w:val="538135" w:themeColor="accent6" w:themeShade="BF"/>
+        </w:rPr>
         <w:t>Ability to skip waves &amp; give money on skip based on remaining time</w:t>
       </w:r>
     </w:p>
@@ -951,8 +1032,14 @@
           <w:ilvl w:val="0"/>
           <w:numId w:val="1"/>
         </w:numPr>
-      </w:pPr>
-      <w:r>
+        <w:rPr>
+          <w:color w:val="538135" w:themeColor="accent6" w:themeShade="BF"/>
+        </w:rPr>
+      </w:pPr>
+      <w:r>
+        <w:rPr>
+          <w:color w:val="538135" w:themeColor="accent6" w:themeShade="BF"/>
+        </w:rPr>
         <w:t>Pause game</w:t>
       </w:r>
     </w:p>

</xml_diff>